<commit_message>
inserindo infra, model, app.ts, routes.ts e server.ts e atualizando docs
</commit_message>
<xml_diff>
--- a/docs/PROJETO GB - BiblioTechSistem.docx
+++ b/docs/PROJETO GB - BiblioTechSistem.docx
@@ -218,14 +218,17 @@
         <w:br/>
         <w:t>Biblioteca</w:t>
       </w:r>
-      <w:r>
+    </w:p>
+    <w:p>
+      <w:pPr>
+        <w:ind w:firstLine="0"/>
+        <w:jc w:val="center"/>
         <w:rPr>
           <w:b/>
           <w:sz w:val="28"/>
           <w:szCs w:val="28"/>
         </w:rPr>
-        <w:br/>
-      </w:r>
+      </w:pPr>
     </w:p>
     <w:p>
       <w:pPr>
@@ -983,205 +986,267 @@
     </w:p>
     <w:p>
       <w:pPr>
+        <w:jc w:val="both"/>
+      </w:pPr>
+      <w:r>
+        <w:t>Antes do suporte da tecnologia, as bibliotecas organizavam seus arquivos, fazia o controle de empréstimos</w:t>
+      </w:r>
+      <w:r>
+        <w:t xml:space="preserve"> e devoluções </w:t>
+      </w:r>
+      <w:r>
+        <w:t xml:space="preserve">manualmente, o que </w:t>
+      </w:r>
+      <w:r>
+        <w:t>causava um enorme atraso, além da enorme preservação dos livros e os cuidados com a documentação exigia muita cautela, já que qualquer dano ou perda poderia causar um enorme prejuízo. Esse processo também era muito distinto para os leitores,</w:t>
+      </w:r>
+      <w:r>
+        <w:t xml:space="preserve"> por exemplo,</w:t>
+      </w:r>
+      <w:r>
+        <w:t xml:space="preserve"> que para procurar um livro especifico era preciso de muita paciência e assistência dos bibliotecários</w:t>
+      </w:r>
+      <w:r>
+        <w:t>.</w:t>
+      </w:r>
+    </w:p>
+    <w:p>
+      <w:pPr>
+        <w:jc w:val="both"/>
+      </w:pPr>
+      <w:r>
+        <w:t xml:space="preserve">Nesse contexto, a </w:t>
+      </w:r>
+      <w:proofErr w:type="spellStart"/>
+      <w:r>
+        <w:t>BiblioTechSistem</w:t>
+      </w:r>
+      <w:proofErr w:type="spellEnd"/>
+      <w:r>
+        <w:t xml:space="preserve"> surge com o objetivo de modernizar as bibliotecas</w:t>
+      </w:r>
+      <w:r>
+        <w:t>,</w:t>
+      </w:r>
+      <w:r>
+        <w:t xml:space="preserve"> avançando e facilitando sua utilização</w:t>
+      </w:r>
+      <w:r>
+        <w:t>, transformando a experiência dos usuários</w:t>
+      </w:r>
+      <w:r>
+        <w:t xml:space="preserve"> p</w:t>
+      </w:r>
+      <w:r>
+        <w:t xml:space="preserve">or meio </w:t>
+      </w:r>
+      <w:r>
+        <w:t>de uma plataforma</w:t>
+      </w:r>
+      <w:r>
+        <w:t xml:space="preserve"> moderna e que</w:t>
+      </w:r>
+      <w:r>
+        <w:t xml:space="preserve"> simplifica o gerenciamento dos acervos, histórico </w:t>
+      </w:r>
+      <w:r>
+        <w:t>de leitura dos usuários</w:t>
+      </w:r>
+      <w:r>
+        <w:t xml:space="preserve"> e</w:t>
+      </w:r>
+      <w:r>
+        <w:t xml:space="preserve"> que possui </w:t>
+      </w:r>
+      <w:r>
+        <w:t xml:space="preserve">um sistema de empréstimo </w:t>
+      </w:r>
+      <w:r>
+        <w:t>e devolução</w:t>
+      </w:r>
+      <w:r>
+        <w:t xml:space="preserve"> automatizados e uma simples facilitação para que os leitores tenham acesso a livros não apenas como físicos mais também digitais com uma ampla variedade de gêneros literários.</w:t>
+      </w:r>
+    </w:p>
+    <w:p>
+      <w:pPr>
+        <w:jc w:val="both"/>
+      </w:pPr>
+    </w:p>
+    <w:p>
+      <w:pPr>
+        <w:jc w:val="both"/>
+      </w:pPr>
+    </w:p>
+    <w:p>
+      <w:pPr>
+        <w:jc w:val="both"/>
+      </w:pPr>
+    </w:p>
+    <w:p>
+      <w:pPr>
+        <w:jc w:val="both"/>
+      </w:pPr>
+    </w:p>
+    <w:p>
+      <w:pPr>
+        <w:jc w:val="both"/>
+      </w:pPr>
+    </w:p>
+    <w:p>
+      <w:pPr>
+        <w:jc w:val="both"/>
+      </w:pPr>
+    </w:p>
+    <w:p>
+      <w:pPr>
+        <w:jc w:val="both"/>
+      </w:pPr>
+    </w:p>
+    <w:p>
+      <w:pPr>
+        <w:jc w:val="both"/>
+      </w:pPr>
+    </w:p>
+    <w:p>
+      <w:pPr>
+        <w:jc w:val="both"/>
+      </w:pPr>
+    </w:p>
+    <w:p>
+      <w:pPr>
+        <w:jc w:val="both"/>
+      </w:pPr>
+    </w:p>
+    <w:p>
+      <w:pPr>
+        <w:jc w:val="both"/>
+      </w:pPr>
+    </w:p>
+    <w:p>
+      <w:pPr>
+        <w:jc w:val="both"/>
+      </w:pPr>
+    </w:p>
+    <w:p>
+      <w:pPr>
+        <w:jc w:val="both"/>
+      </w:pPr>
+    </w:p>
+    <w:p>
+      <w:pPr>
+        <w:jc w:val="both"/>
+      </w:pPr>
+    </w:p>
+    <w:p>
+      <w:pPr>
+        <w:jc w:val="both"/>
+      </w:pPr>
+    </w:p>
+    <w:p>
+      <w:pPr>
+        <w:jc w:val="both"/>
+      </w:pPr>
+    </w:p>
+    <w:p>
+      <w:pPr>
+        <w:jc w:val="both"/>
+      </w:pPr>
+    </w:p>
+    <w:p>
+      <w:pPr>
+        <w:jc w:val="both"/>
+      </w:pPr>
+    </w:p>
+    <w:p>
+      <w:pPr>
+        <w:jc w:val="both"/>
+      </w:pPr>
+    </w:p>
+    <w:p>
+      <w:pPr>
         <w:ind w:firstLine="0"/>
         <w:jc w:val="both"/>
-      </w:pPr>
-    </w:p>
-    <w:p>
-      <w:pPr>
-        <w:pStyle w:val="selectable-text"/>
-        <w:rPr>
-          <w:rFonts w:ascii="Arial" w:hAnsi="Arial" w:cs="Arial"/>
-        </w:rPr>
-      </w:pPr>
-      <w:r>
-        <w:rPr>
-          <w:rStyle w:val="selectable-text1"/>
-          <w:rFonts w:ascii="Arial" w:hAnsi="Arial" w:cs="Arial"/>
-        </w:rPr>
-        <w:t>Antes da era digital, administrar uma biblioteca estudantil era um processo lento e cheio</w:t>
-      </w:r>
-      <w:r>
-        <w:rPr>
-          <w:rStyle w:val="selectable-text1"/>
-          <w:rFonts w:ascii="Arial" w:hAnsi="Arial" w:cs="Arial"/>
-        </w:rPr>
-        <w:t xml:space="preserve"> de desafios. O controle dos livros</w:t>
-      </w:r>
-      <w:r>
-        <w:rPr>
-          <w:rStyle w:val="selectable-text1"/>
-          <w:rFonts w:ascii="Arial" w:hAnsi="Arial" w:cs="Arial"/>
-        </w:rPr>
-        <w:t>, empréstimos e devoluções era realizado manualmente, exigindo muito tempo e esforço dos funcionários, além de estar sujeito a inúmeros erros. A busca por livros era feita em catálogos físicos, tornando o processo demorado e ineficiente. A falta de uma visão em tempo real sobre o acervo dificult</w:t>
-      </w:r>
-      <w:r>
-        <w:rPr>
-          <w:rStyle w:val="selectable-text1"/>
-          <w:rFonts w:ascii="Arial" w:hAnsi="Arial" w:cs="Arial"/>
-        </w:rPr>
-        <w:t xml:space="preserve">ava o planejamento e a reserva de </w:t>
-      </w:r>
-      <w:r>
-        <w:rPr>
-          <w:rStyle w:val="selectable-text1"/>
-          <w:rFonts w:ascii="Arial" w:hAnsi="Arial" w:cs="Arial"/>
-        </w:rPr>
-        <w:t>recursos, e toda a gestão dependia de registros manuais, limitando o controle e a eficiência das operações diárias.</w:t>
-      </w:r>
-    </w:p>
-    <w:p>
-      <w:pPr>
-        <w:pStyle w:val="selectable-text"/>
-        <w:rPr>
-          <w:rFonts w:ascii="Arial" w:hAnsi="Arial" w:cs="Arial"/>
-        </w:rPr>
-      </w:pPr>
-      <w:r>
-        <w:rPr>
-          <w:rStyle w:val="selectable-text1"/>
-          <w:rFonts w:ascii="Arial" w:hAnsi="Arial" w:cs="Arial"/>
-        </w:rPr>
-        <w:t>A partir dessas condições</w:t>
-      </w:r>
-      <w:r>
-        <w:rPr>
-          <w:rStyle w:val="selectable-text1"/>
-          <w:rFonts w:ascii="Arial" w:hAnsi="Arial" w:cs="Arial"/>
-        </w:rPr>
-        <w:t>,</w:t>
-      </w:r>
-      <w:r>
-        <w:rPr>
-          <w:rStyle w:val="selectable-text1"/>
-          <w:rFonts w:ascii="Arial" w:hAnsi="Arial" w:cs="Arial"/>
+        <w:rPr>
+          <w:b/>
+        </w:rPr>
+      </w:pPr>
+      <w:r>
+        <w:rPr>
+          <w:b/>
+        </w:rPr>
+        <w:lastRenderedPageBreak/>
+        <w:t>2 REQUISITOS DO SISTEMA</w:t>
+      </w:r>
+    </w:p>
+    <w:p>
+      <w:pPr>
+        <w:ind w:firstLine="720"/>
+        <w:jc w:val="both"/>
+      </w:pPr>
+      <w:r>
+        <w:t xml:space="preserve">A </w:t>
+      </w:r>
+      <w:proofErr w:type="spellStart"/>
+      <w:r>
+        <w:t>BilioTechSistem</w:t>
+      </w:r>
+      <w:proofErr w:type="spellEnd"/>
+      <w:r>
+        <w:t xml:space="preserve"> oferece requisitos essenciais que atende as necessidades dos usuários com eficiência</w:t>
+      </w:r>
+      <w:r>
+        <w:t xml:space="preserve"> e praticidade como por exemplo a adição e remoção de usuários, catálogos de livros e sistema de empréstimo e devolução, e entre outros.</w:t>
+      </w:r>
+    </w:p>
+    <w:p>
+      <w:pPr>
+        <w:ind w:firstLine="0"/>
+        <w:jc w:val="both"/>
+        <w:rPr>
+          <w:b/>
+        </w:rPr>
+      </w:pPr>
+      <w:r>
+        <w:rPr>
+          <w:b/>
         </w:rPr>
         <w:t xml:space="preserve"> </w:t>
       </w:r>
+      <w:r>
+        <w:rPr>
+          <w:b/>
+        </w:rPr>
+        <w:t>2.1 Requisitos funcionais</w:t>
+      </w:r>
+    </w:p>
+    <w:p>
+      <w:pPr>
+        <w:ind w:firstLine="720"/>
+        <w:jc w:val="both"/>
+      </w:pPr>
+      <w:r>
+        <w:t>Os requisitos funcionais descrevem o que o sistema deve fazer, incluindo suas funcionalidades e comportamentos esperados</w:t>
+      </w:r>
+      <w:r>
+        <w:t xml:space="preserve">, no caso da </w:t>
+      </w:r>
       <w:proofErr w:type="spellStart"/>
       <w:r>
-        <w:rPr>
-          <w:rStyle w:val="selectable-text1"/>
-          <w:rFonts w:ascii="Arial" w:hAnsi="Arial" w:cs="Arial"/>
-        </w:rPr>
-        <w:t>BiblioTechSistem</w:t>
+        <w:t>BiblioTechSist</w:t>
+      </w:r>
+      <w:r>
+        <w:t>em</w:t>
       </w:r>
       <w:proofErr w:type="spellEnd"/>
       <w:r>
-        <w:rPr>
-          <w:rStyle w:val="selectable-text1"/>
-          <w:rFonts w:ascii="Arial" w:hAnsi="Arial" w:cs="Arial"/>
-        </w:rPr>
-        <w:t xml:space="preserve"> surgiu para solucionar essas limitações, trazendo uma abordagem moderna e automatizada para a gestão de bibliotecas estudantis. Utilizando tecnologias avançadas de banco de dados, o sistema organiza o acervo, automatiza processos de empréstimos e devoluções, e fornece dados em tempo real, permitindo uma </w:t>
-      </w:r>
-      <w:r>
-        <w:rPr>
-          <w:rStyle w:val="selectable-text1"/>
-          <w:rFonts w:ascii="Arial" w:hAnsi="Arial" w:cs="Arial"/>
-        </w:rPr>
-        <w:t>administração mais eficiente, além de</w:t>
-      </w:r>
-      <w:r>
-        <w:rPr>
-          <w:rStyle w:val="selectable-text1"/>
-          <w:rFonts w:ascii="Arial" w:hAnsi="Arial" w:cs="Arial"/>
-        </w:rPr>
-        <w:t xml:space="preserve"> oferece</w:t>
-      </w:r>
-      <w:r>
-        <w:rPr>
-          <w:rStyle w:val="selectable-text1"/>
-          <w:rFonts w:ascii="Arial" w:hAnsi="Arial" w:cs="Arial"/>
-        </w:rPr>
-        <w:t>r</w:t>
-      </w:r>
-      <w:r>
-        <w:rPr>
-          <w:rStyle w:val="selectable-text1"/>
-          <w:rFonts w:ascii="Arial" w:hAnsi="Arial" w:cs="Arial"/>
-        </w:rPr>
-        <w:t xml:space="preserve"> relatórios analíticos e integração com outros sistemas acadêmicos, facilitando a personalização de acordo com as necessidades de cada</w:t>
-      </w:r>
-      <w:r>
-        <w:rPr>
-          <w:rStyle w:val="selectable-text1"/>
-          <w:rFonts w:ascii="Arial" w:hAnsi="Arial" w:cs="Arial"/>
-        </w:rPr>
-        <w:t xml:space="preserve"> instituição. Essa solução </w:t>
-      </w:r>
-      <w:bookmarkStart w:id="0" w:name="_GoBack"/>
-      <w:bookmarkEnd w:id="0"/>
-      <w:r>
-        <w:rPr>
-          <w:rStyle w:val="selectable-text1"/>
-          <w:rFonts w:ascii="Arial" w:hAnsi="Arial" w:cs="Arial"/>
-        </w:rPr>
-        <w:t>otimiza o uso de recursos e se adapta ao crescimento e às demandas tecnológicas, contribuindo para um ambiente acadêmico mais dinâmico e eficiente</w:t>
-      </w:r>
-    </w:p>
-    <w:p>
-      <w:pPr>
-        <w:jc w:val="both"/>
-      </w:pPr>
-    </w:p>
-    <w:p>
-      <w:pPr>
-        <w:jc w:val="both"/>
-      </w:pPr>
-    </w:p>
-    <w:p>
-      <w:pPr>
-        <w:jc w:val="both"/>
-        <w:rPr>
-          <w:b/>
-        </w:rPr>
-      </w:pPr>
-      <w:r>
-        <w:rPr>
-          <w:b/>
-        </w:rPr>
-        <w:t>2 REQUISITOS DO SISTEMA</w:t>
-      </w:r>
-    </w:p>
-    <w:p>
-      <w:pPr>
-        <w:jc w:val="both"/>
-      </w:pPr>
-      <w:r>
-        <w:t>Requisitos são condições necessárias que orientam o desenvolvimento de sistemas, produtos ou projetos, especificando funcionalidades e restrições. Eles asseguram que o produto final atenda às necessidades dos usuários e cumpra os objetivos estabelecidos.</w:t>
-      </w:r>
-    </w:p>
-    <w:p>
-      <w:pPr>
-        <w:jc w:val="both"/>
-        <w:rPr>
-          <w:b/>
-        </w:rPr>
-      </w:pPr>
-    </w:p>
-    <w:p>
-      <w:pPr>
-        <w:jc w:val="both"/>
-        <w:rPr>
-          <w:b/>
-        </w:rPr>
-      </w:pPr>
-      <w:r>
-        <w:rPr>
-          <w:b/>
-        </w:rPr>
-        <w:t>2.1 Requisitos funcionais</w:t>
-      </w:r>
-    </w:p>
-    <w:p>
-      <w:pPr>
-        <w:jc w:val="both"/>
-      </w:pPr>
-      <w:r>
-        <w:t>Os requisitos funcionais descrevem o que o sistema deve fazer, incluindo suas funcionalidades e comportamentos esperados. Eles orientam o desenvolvimento, especificando como o sistema deve processar entradas, gerar saídas e interagir com os usuários.</w:t>
-      </w:r>
-      <w:r>
-        <w:t xml:space="preserve"> </w:t>
+        <w:t xml:space="preserve"> o sistema simplifica a permiss</w:t>
+      </w:r>
+      <w:r>
+        <w:t>ão de reservas com notificações</w:t>
+      </w:r>
+      <w:r>
+        <w:t xml:space="preserve"> ou manter um histórico de reservas.</w:t>
       </w:r>
     </w:p>
     <w:p>
@@ -1420,7 +1485,6 @@
               <w:jc w:val="both"/>
             </w:pPr>
             <w:r>
-              <w:lastRenderedPageBreak/>
               <w:t>RF007</w:t>
             </w:r>
           </w:p>
@@ -1491,6 +1555,7 @@
           </w:tcPr>
           <w:p>
             <w:pPr>
+              <w:keepNext/>
               <w:ind w:firstLine="0"/>
               <w:jc w:val="both"/>
             </w:pPr>
@@ -1503,8 +1568,66 @@
     </w:tbl>
     <w:p>
       <w:pPr>
-        <w:jc w:val="both"/>
-      </w:pPr>
+        <w:pStyle w:val="Legenda"/>
+        <w:rPr>
+          <w:color w:val="auto"/>
+        </w:rPr>
+      </w:pPr>
+      <w:r>
+        <w:rPr>
+          <w:color w:val="auto"/>
+        </w:rPr>
+        <w:t xml:space="preserve">Tabela </w:t>
+      </w:r>
+      <w:r>
+        <w:rPr>
+          <w:color w:val="auto"/>
+        </w:rPr>
+        <w:fldChar w:fldCharType="begin"/>
+      </w:r>
+      <w:r>
+        <w:rPr>
+          <w:color w:val="auto"/>
+        </w:rPr>
+        <w:instrText xml:space="preserve"> SEQ Tabela \* ARABIC </w:instrText>
+      </w:r>
+      <w:r>
+        <w:rPr>
+          <w:color w:val="auto"/>
+        </w:rPr>
+        <w:fldChar w:fldCharType="separate"/>
+      </w:r>
+      <w:r>
+        <w:rPr>
+          <w:noProof/>
+          <w:color w:val="auto"/>
+        </w:rPr>
+        <w:t>1</w:t>
+      </w:r>
+      <w:r>
+        <w:rPr>
+          <w:color w:val="auto"/>
+        </w:rPr>
+        <w:fldChar w:fldCharType="end"/>
+      </w:r>
+      <w:r>
+        <w:rPr>
+          <w:color w:val="auto"/>
+        </w:rPr>
+        <w:t>Requisitos funci</w:t>
+      </w:r>
+      <w:r>
+        <w:rPr>
+          <w:color w:val="auto"/>
+        </w:rPr>
+        <w:t>o</w:t>
+      </w:r>
+      <w:r>
+        <w:rPr>
+          <w:color w:val="auto"/>
+        </w:rPr>
+        <w:t>nais</w:t>
+      </w:r>
     </w:p>
     <w:p>
       <w:pPr>
@@ -1633,6 +1756,56 @@
     </w:p>
     <w:p>
       <w:pPr>
+        <w:numPr>
+          <w:ilvl w:val="0"/>
+          <w:numId w:val="3"/>
+        </w:numPr>
+        <w:pBdr>
+          <w:top w:val="nil"/>
+          <w:left w:val="nil"/>
+          <w:bottom w:val="nil"/>
+          <w:right w:val="nil"/>
+          <w:between w:val="nil"/>
+        </w:pBdr>
+        <w:jc w:val="both"/>
+        <w:rPr>
+          <w:color w:val="000000"/>
+        </w:rPr>
+      </w:pPr>
+      <w:r>
+        <w:rPr>
+          <w:color w:val="000000"/>
+        </w:rPr>
+        <w:t>Ano de publicação</w:t>
+      </w:r>
+    </w:p>
+    <w:p>
+      <w:pPr>
+        <w:numPr>
+          <w:ilvl w:val="0"/>
+          <w:numId w:val="3"/>
+        </w:numPr>
+        <w:pBdr>
+          <w:top w:val="nil"/>
+          <w:left w:val="nil"/>
+          <w:bottom w:val="nil"/>
+          <w:right w:val="nil"/>
+          <w:between w:val="nil"/>
+        </w:pBdr>
+        <w:jc w:val="both"/>
+        <w:rPr>
+          <w:color w:val="000000"/>
+        </w:rPr>
+      </w:pPr>
+      <w:r>
+        <w:rPr>
+          <w:color w:val="000000"/>
+        </w:rPr>
+        <w:t>ISNB</w:t>
+      </w:r>
+    </w:p>
+    <w:p>
+      <w:pPr>
         <w:jc w:val="both"/>
       </w:pPr>
       <w:r>
@@ -1727,6 +1900,7 @@
         <w:jc w:val="both"/>
       </w:pPr>
       <w:r>
+        <w:lastRenderedPageBreak/>
         <w:t>Pós-condição:</w:t>
       </w:r>
     </w:p>
@@ -1841,22 +2015,39 @@
           <w:color w:val="000000"/>
         </w:rPr>
       </w:pPr>
-      <w:proofErr w:type="spellStart"/>
       <w:r>
         <w:rPr>
           <w:color w:val="000000"/>
         </w:rPr>
-        <w:t>Id_Livro</w:t>
-      </w:r>
-      <w:proofErr w:type="spellEnd"/>
-    </w:p>
-    <w:p>
-      <w:pPr>
-        <w:pStyle w:val="PargrafodaLista"/>
-        <w:numPr>
-          <w:ilvl w:val="0"/>
-          <w:numId w:val="12"/>
-        </w:numPr>
+        <w:t xml:space="preserve">Campos a serem editados (Título, Autor, Editora, Ano Publicação, Quantidade Total, Quantidade Disponível, </w:t>
+      </w:r>
+      <w:r>
+        <w:rPr>
+          <w:color w:val="000000"/>
+        </w:rPr>
+        <w:t>V</w:t>
+      </w:r>
+      <w:r>
+        <w:rPr>
+          <w:color w:val="000000"/>
+        </w:rPr>
+        <w:t xml:space="preserve">alor Aquisição, </w:t>
+      </w:r>
+      <w:r>
+        <w:rPr>
+          <w:color w:val="000000"/>
+        </w:rPr>
+        <w:t>Status L</w:t>
+      </w:r>
+      <w:r>
+        <w:rPr>
+          <w:color w:val="000000"/>
+        </w:rPr>
+        <w:t>ivro Emprestado).</w:t>
+      </w:r>
+    </w:p>
+    <w:p>
+      <w:pPr>
         <w:pBdr>
           <w:top w:val="nil"/>
           <w:left w:val="nil"/>
@@ -1864,25 +2055,14 @@
           <w:right w:val="nil"/>
           <w:between w:val="nil"/>
         </w:pBdr>
-        <w:jc w:val="both"/>
+        <w:ind w:firstLine="0"/>
         <w:rPr>
           <w:color w:val="000000"/>
         </w:rPr>
       </w:pPr>
-      <w:r>
-        <w:rPr>
-          <w:color w:val="000000"/>
-        </w:rPr>
-        <w:t>Título;</w:t>
-      </w:r>
-    </w:p>
-    <w:p>
-      <w:pPr>
-        <w:pStyle w:val="PargrafodaLista"/>
-        <w:numPr>
-          <w:ilvl w:val="0"/>
-          <w:numId w:val="12"/>
-        </w:numPr>
+    </w:p>
+    <w:p>
+      <w:pPr>
         <w:pBdr>
           <w:top w:val="nil"/>
           <w:left w:val="nil"/>
@@ -1890,235 +2070,11 @@
           <w:right w:val="nil"/>
           <w:between w:val="nil"/>
         </w:pBdr>
-        <w:jc w:val="both"/>
+        <w:ind w:firstLine="0"/>
         <w:rPr>
           <w:color w:val="000000"/>
         </w:rPr>
       </w:pPr>
-      <w:r>
-        <w:rPr>
-          <w:color w:val="000000"/>
-        </w:rPr>
-        <w:t>Autor;</w:t>
-      </w:r>
-    </w:p>
-    <w:p>
-      <w:pPr>
-        <w:pStyle w:val="PargrafodaLista"/>
-        <w:numPr>
-          <w:ilvl w:val="0"/>
-          <w:numId w:val="12"/>
-        </w:numPr>
-        <w:pBdr>
-          <w:top w:val="nil"/>
-          <w:left w:val="nil"/>
-          <w:bottom w:val="nil"/>
-          <w:right w:val="nil"/>
-          <w:between w:val="nil"/>
-        </w:pBdr>
-        <w:jc w:val="both"/>
-        <w:rPr>
-          <w:color w:val="000000"/>
-        </w:rPr>
-      </w:pPr>
-      <w:r>
-        <w:rPr>
-          <w:color w:val="000000"/>
-        </w:rPr>
-        <w:t>Editora;</w:t>
-      </w:r>
-    </w:p>
-    <w:p>
-      <w:pPr>
-        <w:pStyle w:val="PargrafodaLista"/>
-        <w:numPr>
-          <w:ilvl w:val="0"/>
-          <w:numId w:val="12"/>
-        </w:numPr>
-        <w:pBdr>
-          <w:top w:val="nil"/>
-          <w:left w:val="nil"/>
-          <w:bottom w:val="nil"/>
-          <w:right w:val="nil"/>
-          <w:between w:val="nil"/>
-        </w:pBdr>
-        <w:jc w:val="both"/>
-        <w:rPr>
-          <w:color w:val="000000"/>
-        </w:rPr>
-      </w:pPr>
-      <w:r>
-        <w:rPr>
-          <w:color w:val="000000"/>
-        </w:rPr>
-        <w:t>Ano Publicação;</w:t>
-      </w:r>
-    </w:p>
-    <w:p>
-      <w:pPr>
-        <w:pStyle w:val="PargrafodaLista"/>
-        <w:numPr>
-          <w:ilvl w:val="0"/>
-          <w:numId w:val="12"/>
-        </w:numPr>
-        <w:pBdr>
-          <w:top w:val="nil"/>
-          <w:left w:val="nil"/>
-          <w:bottom w:val="nil"/>
-          <w:right w:val="nil"/>
-          <w:between w:val="nil"/>
-        </w:pBdr>
-        <w:jc w:val="both"/>
-        <w:rPr>
-          <w:color w:val="000000"/>
-        </w:rPr>
-      </w:pPr>
-      <w:r>
-        <w:rPr>
-          <w:color w:val="000000"/>
-        </w:rPr>
-        <w:t>ISBN;</w:t>
-      </w:r>
-    </w:p>
-    <w:p>
-      <w:pPr>
-        <w:pStyle w:val="PargrafodaLista"/>
-        <w:numPr>
-          <w:ilvl w:val="0"/>
-          <w:numId w:val="12"/>
-        </w:numPr>
-        <w:pBdr>
-          <w:top w:val="nil"/>
-          <w:left w:val="nil"/>
-          <w:bottom w:val="nil"/>
-          <w:right w:val="nil"/>
-          <w:between w:val="nil"/>
-        </w:pBdr>
-        <w:jc w:val="both"/>
-        <w:rPr>
-          <w:color w:val="000000"/>
-        </w:rPr>
-      </w:pPr>
-      <w:r>
-        <w:rPr>
-          <w:color w:val="000000"/>
-        </w:rPr>
-        <w:t>Quantidade Total;</w:t>
-      </w:r>
-    </w:p>
-    <w:p>
-      <w:pPr>
-        <w:pStyle w:val="PargrafodaLista"/>
-        <w:numPr>
-          <w:ilvl w:val="0"/>
-          <w:numId w:val="12"/>
-        </w:numPr>
-        <w:pBdr>
-          <w:top w:val="nil"/>
-          <w:left w:val="nil"/>
-          <w:bottom w:val="nil"/>
-          <w:right w:val="nil"/>
-          <w:between w:val="nil"/>
-        </w:pBdr>
-        <w:jc w:val="both"/>
-        <w:rPr>
-          <w:color w:val="000000"/>
-        </w:rPr>
-      </w:pPr>
-      <w:r>
-        <w:rPr>
-          <w:color w:val="000000"/>
-        </w:rPr>
-        <w:lastRenderedPageBreak/>
-        <w:t>Quantidade Disponível;</w:t>
-      </w:r>
-    </w:p>
-    <w:p>
-      <w:pPr>
-        <w:pStyle w:val="PargrafodaLista"/>
-        <w:numPr>
-          <w:ilvl w:val="0"/>
-          <w:numId w:val="12"/>
-        </w:numPr>
-        <w:pBdr>
-          <w:top w:val="nil"/>
-          <w:left w:val="nil"/>
-          <w:bottom w:val="nil"/>
-          <w:right w:val="nil"/>
-          <w:between w:val="nil"/>
-        </w:pBdr>
-        <w:jc w:val="both"/>
-        <w:rPr>
-          <w:color w:val="000000"/>
-        </w:rPr>
-      </w:pPr>
-      <w:r>
-        <w:rPr>
-          <w:color w:val="000000"/>
-        </w:rPr>
-        <w:t>Valor Aquisição;</w:t>
-      </w:r>
-    </w:p>
-    <w:p>
-      <w:pPr>
-        <w:pStyle w:val="PargrafodaLista"/>
-        <w:numPr>
-          <w:ilvl w:val="0"/>
-          <w:numId w:val="12"/>
-        </w:numPr>
-        <w:pBdr>
-          <w:top w:val="nil"/>
-          <w:left w:val="nil"/>
-          <w:bottom w:val="nil"/>
-          <w:right w:val="nil"/>
-          <w:between w:val="nil"/>
-        </w:pBdr>
-        <w:jc w:val="both"/>
-        <w:rPr>
-          <w:color w:val="000000"/>
-        </w:rPr>
-      </w:pPr>
-      <w:r>
-        <w:rPr>
-          <w:color w:val="000000"/>
-        </w:rPr>
-        <w:t>Status Livro Emprestado;</w:t>
-      </w:r>
-    </w:p>
-    <w:p>
-      <w:pPr>
-        <w:pBdr>
-          <w:top w:val="nil"/>
-          <w:left w:val="nil"/>
-          <w:bottom w:val="nil"/>
-          <w:right w:val="nil"/>
-          <w:between w:val="nil"/>
-        </w:pBdr>
-        <w:ind w:left="1429" w:firstLine="0"/>
-        <w:rPr>
-          <w:color w:val="000000"/>
-        </w:rPr>
-      </w:pPr>
-    </w:p>
-    <w:p>
-      <w:pPr>
-        <w:pBdr>
-          <w:top w:val="nil"/>
-          <w:left w:val="nil"/>
-          <w:bottom w:val="nil"/>
-          <w:right w:val="nil"/>
-          <w:between w:val="nil"/>
-        </w:pBdr>
-        <w:rPr>
-          <w:color w:val="000000"/>
-        </w:rPr>
-      </w:pPr>
-      <w:r>
-        <w:rPr>
-          <w:color w:val="000000"/>
-        </w:rPr>
-        <w:t xml:space="preserve">           </w:t>
-      </w:r>
     </w:p>
     <w:p>
       <w:pPr>
@@ -2388,6 +2344,7 @@
         <w:jc w:val="both"/>
       </w:pPr>
       <w:r>
+        <w:lastRenderedPageBreak/>
         <w:t>Processamento:</w:t>
       </w:r>
     </w:p>
@@ -2504,7 +2461,6 @@
         <w:jc w:val="both"/>
       </w:pPr>
       <w:r>
-        <w:lastRenderedPageBreak/>
         <w:t>Pós-condição:</w:t>
       </w:r>
     </w:p>
@@ -2569,52 +2525,42 @@
       <w:pPr>
         <w:pStyle w:val="Ttulo3"/>
         <w:rPr>
-          <w:b/>
-        </w:rPr>
-      </w:pPr>
-      <w:r>
-        <w:rPr>
-          <w:b/>
-          <w:color w:val="auto"/>
-        </w:rPr>
-        <w:t xml:space="preserve">2.2.4 </w:t>
-      </w:r>
-      <w:r>
-        <w:rPr>
           <w:rStyle w:val="Forte"/>
           <w:bCs w:val="0"/>
           <w:color w:val="auto"/>
         </w:rPr>
+      </w:pPr>
+      <w:r>
+        <w:rPr>
+          <w:b/>
+          <w:color w:val="auto"/>
+        </w:rPr>
+        <w:t xml:space="preserve">2.2.4 </w:t>
+      </w:r>
+      <w:r>
+        <w:rPr>
+          <w:rStyle w:val="Forte"/>
+          <w:bCs w:val="0"/>
+          <w:color w:val="auto"/>
+        </w:rPr>
         <w:t>RF004 – Cadastrar Aluno</w:t>
       </w:r>
     </w:p>
     <w:p>
       <w:pPr>
-        <w:pStyle w:val="NormalWeb"/>
-        <w:rPr>
-          <w:rFonts w:ascii="Arial" w:hAnsi="Arial" w:cs="Arial"/>
+        <w:pStyle w:val="Ttulo3"/>
+        <w:rPr>
+          <w:b/>
         </w:rPr>
       </w:pPr>
       <w:r>
         <w:rPr>
           <w:rStyle w:val="Forte"/>
-          <w:rFonts w:ascii="Arial" w:hAnsi="Arial" w:cs="Arial"/>
           <w:b w:val="0"/>
         </w:rPr>
-        <w:t xml:space="preserve">        </w:t>
-      </w:r>
-      <w:r>
-        <w:rPr>
-          <w:rStyle w:val="Forte"/>
-          <w:rFonts w:ascii="Arial" w:hAnsi="Arial" w:cs="Arial"/>
-          <w:b w:val="0"/>
-        </w:rPr>
         <w:t>Descrição</w:t>
       </w:r>
       <w:r>
-        <w:rPr>
-          <w:rFonts w:ascii="Arial" w:hAnsi="Arial" w:cs="Arial"/>
-        </w:rPr>
         <w:t>: O sistema deve permitir que o usuário cadastre novos alunos na base de dados da biblioteca.</w:t>
       </w:r>
     </w:p>
@@ -2920,6 +2866,7 @@
         <w:ind w:left="1800"/>
       </w:pPr>
       <w:r>
+        <w:lastRenderedPageBreak/>
         <w:t>O aluno cadastrado deve ser exibido na lista de alunos disponíveis no sistema.</w:t>
       </w:r>
     </w:p>
@@ -3006,7 +2953,6 @@
           <w:rFonts w:ascii="Arial" w:hAnsi="Arial" w:cs="Arial"/>
           <w:b w:val="0"/>
         </w:rPr>
-        <w:lastRenderedPageBreak/>
         <w:t>Entrada</w:t>
       </w:r>
       <w:r>
@@ -3343,6 +3289,7 @@
           <w:rFonts w:ascii="Arial" w:hAnsi="Arial" w:cs="Arial"/>
           <w:b w:val="0"/>
         </w:rPr>
+        <w:lastRenderedPageBreak/>
         <w:t>Entrada</w:t>
       </w:r>
       <w:r>
@@ -3452,7 +3399,6 @@
         <w:spacing w:before="100" w:beforeAutospacing="1" w:after="100" w:afterAutospacing="1" w:line="240" w:lineRule="auto"/>
       </w:pPr>
       <w:r>
-        <w:lastRenderedPageBreak/>
         <w:t>O sistema deve registrar o motivo da exclusão (opcional, mas recomendado para controle).</w:t>
       </w:r>
     </w:p>
@@ -3647,21 +3593,33 @@
         <w:rPr>
           <w:color w:val="000000"/>
         </w:rPr>
-        <w:t xml:space="preserve">Identificação </w:t>
+        <w:t>Identificação do</w:t>
+      </w:r>
+      <w:r>
+        <w:rPr>
+          <w:color w:val="000000"/>
+        </w:rPr>
+        <w:t xml:space="preserve"> </w:t>
+      </w:r>
+      <w:r>
+        <w:rPr>
+          <w:color w:val="000000"/>
+        </w:rPr>
+        <w:t xml:space="preserve">(s) </w:t>
       </w:r>
       <w:proofErr w:type="gramStart"/>
       <w:r>
         <w:rPr>
           <w:color w:val="000000"/>
         </w:rPr>
-        <w:t>do(</w:t>
+        <w:t>livro(</w:t>
       </w:r>
       <w:proofErr w:type="gramEnd"/>
       <w:r>
         <w:rPr>
           <w:color w:val="000000"/>
         </w:rPr>
-        <w:t>s) livro(s) a ser(em) emprestado(s) (ID do livro).</w:t>
+        <w:t>s) a ser(em) emprestado(s) (ID do livro).</w:t>
       </w:r>
     </w:p>
     <w:p>
@@ -3841,6 +3799,7 @@
         <w:rPr>
           <w:color w:val="000000"/>
         </w:rPr>
+        <w:lastRenderedPageBreak/>
         <w:t>Mensagem de sucesso ao registrar o empréstimo.</w:t>
       </w:r>
     </w:p>
@@ -4049,44 +4008,43 @@
     </w:p>
     <w:p>
       <w:pPr>
-        <w:jc w:val="both"/>
-      </w:pPr>
-    </w:p>
-    <w:p>
-      <w:pPr>
-        <w:jc w:val="both"/>
-      </w:pPr>
-    </w:p>
-    <w:p>
-      <w:pPr>
-        <w:jc w:val="both"/>
-      </w:pPr>
-    </w:p>
-    <w:p>
-      <w:pPr>
-        <w:jc w:val="both"/>
-      </w:pPr>
-    </w:p>
-    <w:p>
-      <w:pPr>
-        <w:jc w:val="both"/>
-      </w:pPr>
-    </w:p>
-    <w:p>
-      <w:pPr>
-        <w:jc w:val="both"/>
-      </w:pPr>
-    </w:p>
-    <w:p>
-      <w:pPr>
-        <w:jc w:val="both"/>
-      </w:pPr>
-    </w:p>
-    <w:p>
-      <w:pPr>
-        <w:jc w:val="both"/>
-      </w:pPr>
-      <w:r>
+        <w:ind w:left="709" w:firstLine="0"/>
+      </w:pPr>
+    </w:p>
+    <w:p>
+      <w:pPr>
+        <w:ind w:left="709" w:firstLine="0"/>
+      </w:pPr>
+    </w:p>
+    <w:p>
+      <w:pPr>
+        <w:ind w:left="709" w:firstLine="0"/>
+      </w:pPr>
+    </w:p>
+    <w:p>
+      <w:pPr>
+        <w:ind w:left="709" w:firstLine="0"/>
+      </w:pPr>
+    </w:p>
+    <w:p>
+      <w:pPr>
+        <w:ind w:left="720" w:firstLine="0"/>
+        <w:jc w:val="both"/>
+      </w:pPr>
+    </w:p>
+    <w:p>
+      <w:pPr>
+        <w:ind w:firstLine="0"/>
+        <w:jc w:val="both"/>
+        <w:rPr>
+          <w:b/>
+        </w:rPr>
+      </w:pPr>
+      <w:r>
+        <w:rPr>
+          <w:b/>
+        </w:rPr>
+        <w:lastRenderedPageBreak/>
         <w:t>3 DIAGRAMAS DO SISTEMA</w:t>
       </w:r>
     </w:p>
@@ -4098,8 +4056,14 @@
     <w:p>
       <w:pPr>
         <w:jc w:val="both"/>
-      </w:pPr>
-      <w:r>
+        <w:rPr>
+          <w:b/>
+        </w:rPr>
+      </w:pPr>
+      <w:r>
+        <w:rPr>
+          <w:b/>
+        </w:rPr>
         <w:t>3.1 Diagrama de Classe</w:t>
       </w:r>
     </w:p>
@@ -4107,35 +4071,33 @@
       <w:pPr>
         <w:jc w:val="both"/>
       </w:pPr>
-      <w:r>
-        <w:t>A escrita deve ser direcionada para a importância do diagrama de classe para o sistema/ programador e inserir a imagem</w:t>
-      </w:r>
-    </w:p>
-    <w:p>
-      <w:pPr>
-        <w:jc w:val="both"/>
-      </w:pPr>
-    </w:p>
-    <w:p>
-      <w:pPr>
-        <w:jc w:val="both"/>
-      </w:pPr>
-    </w:p>
-    <w:p>
-      <w:pPr>
-        <w:jc w:val="both"/>
-      </w:pPr>
-    </w:p>
-    <w:p>
-      <w:pPr>
-        <w:jc w:val="both"/>
-      </w:pPr>
-    </w:p>
-    <w:p>
-      <w:pPr>
-        <w:jc w:val="both"/>
-      </w:pPr>
-      <w:r>
+    </w:p>
+    <w:p>
+      <w:pPr>
+        <w:jc w:val="both"/>
+      </w:pPr>
+    </w:p>
+    <w:p>
+      <w:pPr>
+        <w:jc w:val="both"/>
+      </w:pPr>
+    </w:p>
+    <w:p>
+      <w:pPr>
+        <w:jc w:val="both"/>
+      </w:pPr>
+    </w:p>
+    <w:p>
+      <w:pPr>
+        <w:jc w:val="both"/>
+        <w:rPr>
+          <w:b/>
+        </w:rPr>
+      </w:pPr>
+      <w:r>
+        <w:rPr>
+          <w:b/>
+        </w:rPr>
         <w:t>3.2 Banco de Dados</w:t>
       </w:r>
     </w:p>
@@ -4288,6 +4250,7 @@
         <w:jc w:val="both"/>
       </w:pPr>
       <w:r>
+        <w:lastRenderedPageBreak/>
         <w:t xml:space="preserve">Explica o que é </w:t>
       </w:r>
       <w:proofErr w:type="gramStart"/>
@@ -4564,8 +4527,14 @@
     <w:p>
       <w:pPr>
         <w:jc w:val="both"/>
-      </w:pPr>
-      <w:r>
+        <w:rPr>
+          <w:b/>
+        </w:rPr>
+      </w:pPr>
+      <w:r>
+        <w:rPr>
+          <w:b/>
+        </w:rPr>
         <w:t>5 INTERFACE E EXPERIÊNCIA DO USUÁRIO</w:t>
       </w:r>
     </w:p>
@@ -4574,25 +4543,33 @@
         <w:ind w:firstLine="0"/>
         <w:jc w:val="both"/>
       </w:pPr>
+      <w:bookmarkStart w:id="0" w:name="_GoBack"/>
       <w:r>
         <w:t xml:space="preserve">Escreva o que é uma interface e o objetivo dela </w:t>
       </w:r>
     </w:p>
-    <w:p>
-      <w:pPr>
-        <w:jc w:val="both"/>
-      </w:pPr>
-    </w:p>
-    <w:p>
-      <w:pPr>
-        <w:jc w:val="both"/>
-      </w:pPr>
-    </w:p>
-    <w:p>
-      <w:pPr>
-        <w:jc w:val="both"/>
-      </w:pPr>
-      <w:r>
+    <w:bookmarkEnd w:id="0"/>
+    <w:p>
+      <w:pPr>
+        <w:jc w:val="both"/>
+      </w:pPr>
+    </w:p>
+    <w:p>
+      <w:pPr>
+        <w:jc w:val="both"/>
+      </w:pPr>
+    </w:p>
+    <w:p>
+      <w:pPr>
+        <w:jc w:val="both"/>
+        <w:rPr>
+          <w:b/>
+        </w:rPr>
+      </w:pPr>
+      <w:r>
+        <w:rPr>
+          <w:b/>
+        </w:rPr>
         <w:t>5.2 Paleta de Cores</w:t>
       </w:r>
     </w:p>
@@ -4600,30 +4577,203 @@
       <w:pPr>
         <w:jc w:val="both"/>
       </w:pPr>
-      <w:r>
-        <w:lastRenderedPageBreak/>
-        <w:t>Escreva sobre a paleta de cores e insira a imagem delas</w:t>
-      </w:r>
-    </w:p>
-    <w:p>
-      <w:pPr>
-        <w:jc w:val="both"/>
-      </w:pPr>
-    </w:p>
-    <w:p>
-      <w:pPr>
-        <w:jc w:val="both"/>
-      </w:pPr>
-    </w:p>
-    <w:p>
-      <w:pPr>
-        <w:jc w:val="both"/>
-      </w:pPr>
-      <w:r>
+      <w:proofErr w:type="gramStart"/>
+      <w:r>
+        <w:t>ccd</w:t>
+      </w:r>
+      <w:proofErr w:type="gramEnd"/>
+      <w:r>
+        <w:t>2bb</w:t>
+      </w:r>
+      <w:r>
+        <w:t xml:space="preserve">- </w:t>
+      </w:r>
+      <w:proofErr w:type="spellStart"/>
+      <w:r>
+        <w:t>Ash</w:t>
+      </w:r>
+      <w:proofErr w:type="spellEnd"/>
+      <w:r>
+        <w:t xml:space="preserve"> </w:t>
+      </w:r>
+      <w:proofErr w:type="spellStart"/>
+      <w:r>
+        <w:t>gray</w:t>
+      </w:r>
+      <w:proofErr w:type="spellEnd"/>
+    </w:p>
+    <w:p>
+      <w:pPr>
+        <w:jc w:val="both"/>
+      </w:pPr>
+      <w:proofErr w:type="gramStart"/>
+      <w:r>
+        <w:t>e</w:t>
+      </w:r>
+      <w:proofErr w:type="gramEnd"/>
+      <w:r>
+        <w:t>0e2ce</w:t>
+      </w:r>
+      <w:r>
+        <w:t xml:space="preserve">- </w:t>
+      </w:r>
+      <w:proofErr w:type="spellStart"/>
+      <w:r>
+        <w:t>Eggshell</w:t>
+      </w:r>
+      <w:proofErr w:type="spellEnd"/>
+    </w:p>
+    <w:p>
+      <w:pPr>
+        <w:jc w:val="both"/>
+      </w:pPr>
+      <w:proofErr w:type="gramStart"/>
+      <w:r>
+        <w:t>f</w:t>
+      </w:r>
+      <w:proofErr w:type="gramEnd"/>
+      <w:r>
+        <w:t>4f2e1</w:t>
+      </w:r>
+      <w:r>
+        <w:t xml:space="preserve">- </w:t>
+      </w:r>
+      <w:proofErr w:type="spellStart"/>
+      <w:r>
+        <w:t>Eggshell</w:t>
+      </w:r>
+      <w:proofErr w:type="spellEnd"/>
+    </w:p>
+    <w:p>
+      <w:pPr>
+        <w:jc w:val="both"/>
+      </w:pPr>
+      <w:proofErr w:type="gramStart"/>
+      <w:r>
+        <w:t>f</w:t>
+      </w:r>
+      <w:proofErr w:type="gramEnd"/>
+      <w:r>
+        <w:t>0e3d3</w:t>
+      </w:r>
+      <w:r>
+        <w:t xml:space="preserve">- </w:t>
+      </w:r>
+      <w:proofErr w:type="spellStart"/>
+      <w:r>
+        <w:t>Almond</w:t>
+      </w:r>
+      <w:proofErr w:type="spellEnd"/>
+    </w:p>
+    <w:p>
+      <w:pPr>
+        <w:jc w:val="both"/>
+      </w:pPr>
+      <w:proofErr w:type="gramStart"/>
+      <w:r>
+        <w:t>e</w:t>
+      </w:r>
+      <w:proofErr w:type="gramEnd"/>
+      <w:r>
+        <w:t>4d4cb</w:t>
+      </w:r>
+      <w:r>
+        <w:t xml:space="preserve">- </w:t>
+      </w:r>
+      <w:proofErr w:type="spellStart"/>
+      <w:r>
+        <w:t>Champnage</w:t>
+      </w:r>
+      <w:proofErr w:type="spellEnd"/>
+      <w:r>
+        <w:t xml:space="preserve"> </w:t>
+      </w:r>
+      <w:proofErr w:type="spellStart"/>
+      <w:r>
+        <w:t>pink</w:t>
+      </w:r>
+      <w:proofErr w:type="spellEnd"/>
+    </w:p>
+    <w:p>
+      <w:pPr>
+        <w:jc w:val="both"/>
+      </w:pPr>
+      <w:r>
+        <w:rPr>
+          <w:noProof/>
+        </w:rPr>
+        <w:drawing>
+          <wp:inline distT="0" distB="0" distL="0" distR="0" wp14:anchorId="781E2481" wp14:editId="5EC7EF8A">
+            <wp:extent cx="5510738" cy="1220470"/>
+            <wp:effectExtent l="0" t="0" r="0" b="0"/>
+            <wp:docPr id="1" name="Imagem 1"/>
+            <wp:cNvGraphicFramePr>
+              <a:graphicFrameLocks xmlns:a="http://schemas.openxmlformats.org/drawingml/2006/main" noChangeAspect="1"/>
+            </wp:cNvGraphicFramePr>
+            <a:graphic xmlns:a="http://schemas.openxmlformats.org/drawingml/2006/main">
+              <a:graphicData uri="http://schemas.openxmlformats.org/drawingml/2006/picture">
+                <pic:pic xmlns:pic="http://schemas.openxmlformats.org/drawingml/2006/picture">
+                  <pic:nvPicPr>
+                    <pic:cNvPr id="1" name=""/>
+                    <pic:cNvPicPr/>
+                  </pic:nvPicPr>
+                  <pic:blipFill rotWithShape="1">
+                    <a:blip r:embed="rId8"/>
+                    <a:srcRect l="31750" t="75656" r="32532" b="14936"/>
+                    <a:stretch/>
+                  </pic:blipFill>
+                  <pic:spPr bwMode="auto">
+                    <a:xfrm>
+                      <a:off x="0" y="0"/>
+                      <a:ext cx="5576219" cy="1234972"/>
+                    </a:xfrm>
+                    <a:prstGeom prst="rect">
+                      <a:avLst/>
+                    </a:prstGeom>
+                    <a:ln>
+                      <a:noFill/>
+                    </a:ln>
+                    <a:extLst>
+                      <a:ext uri="{53640926-AAD7-44D8-BBD7-CCE9431645EC}">
+                        <a14:shadowObscured xmlns:a14="http://schemas.microsoft.com/office/drawing/2010/main"/>
+                      </a:ext>
+                    </a:extLst>
+                  </pic:spPr>
+                </pic:pic>
+              </a:graphicData>
+            </a:graphic>
+          </wp:inline>
+        </w:drawing>
+      </w:r>
+    </w:p>
+    <w:p>
+      <w:pPr>
+        <w:jc w:val="both"/>
+      </w:pPr>
+    </w:p>
+    <w:p>
+      <w:pPr>
+        <w:jc w:val="both"/>
+      </w:pPr>
+    </w:p>
+    <w:p>
+      <w:pPr>
+        <w:jc w:val="both"/>
+        <w:rPr>
+          <w:b/>
+        </w:rPr>
+      </w:pPr>
+      <w:r>
+        <w:rPr>
+          <w:b/>
+        </w:rPr>
         <w:t xml:space="preserve">5.3 </w:t>
       </w:r>
       <w:proofErr w:type="spellStart"/>
       <w:r>
+        <w:rPr>
+          <w:b/>
+        </w:rPr>
         <w:t>Mockup</w:t>
       </w:r>
       <w:proofErr w:type="spellEnd"/>
@@ -4909,7 +5059,7 @@
       </w:pPr>
     </w:p>
     <w:sectPr>
-      <w:headerReference w:type="default" r:id="rId8"/>
+      <w:headerReference w:type="default" r:id="rId9"/>
       <w:pgSz w:w="11906" w:h="16838"/>
       <w:pgMar w:top="1701" w:right="1134" w:bottom="1134" w:left="1701" w:header="709" w:footer="709" w:gutter="0"/>
       <w:pgNumType w:start="1"/>
@@ -9590,6 +9740,25 @@
     <w:basedOn w:val="Fontepargpadro"/>
     <w:rsid w:val="00B76D5B"/>
   </w:style>
+  <w:style w:type="paragraph" w:styleId="Legenda">
+    <w:name w:val="caption"/>
+    <w:basedOn w:val="Normal"/>
+    <w:next w:val="Normal"/>
+    <w:uiPriority w:val="35"/>
+    <w:unhideWhenUsed/>
+    <w:qFormat/>
+    <w:rsid w:val="00135093"/>
+    <w:pPr>
+      <w:spacing w:after="200" w:line="240" w:lineRule="auto"/>
+    </w:pPr>
+    <w:rPr>
+      <w:i/>
+      <w:iCs/>
+      <w:color w:val="1F497D" w:themeColor="text2"/>
+      <w:sz w:val="18"/>
+      <w:szCs w:val="18"/>
+    </w:rPr>
+  </w:style>
 </w:styles>
 </file>
 
@@ -9918,7 +10087,7 @@
 </file>
 
 <file path=customXml/itemProps1.xml><?xml version="1.0" encoding="utf-8"?>
-<ds:datastoreItem xmlns:ds="http://schemas.openxmlformats.org/officeDocument/2006/customXml" ds:itemID="{1325ABC8-5219-4A72-8ECC-2495FE6873B9}">
+<ds:datastoreItem xmlns:ds="http://schemas.openxmlformats.org/officeDocument/2006/customXml" ds:itemID="{522C9CB3-471A-485D-A526-97BB7C93E36F}">
   <ds:schemaRefs>
     <ds:schemaRef ds:uri="http://schemas.openxmlformats.org/officeDocument/2006/bibliography"/>
   </ds:schemaRefs>

</xml_diff>

<commit_message>
atualizando o routes, adicionando alunocontroller.ys, emprestimo controller.ts, livrocontroller.ts, atualizando o docs
</commit_message>
<xml_diff>
--- a/docs/PROJETO GB - BiblioTechSistem.docx
+++ b/docs/PROJETO GB - BiblioTechSistem.docx
@@ -1007,18 +1007,10 @@
         <w:t xml:space="preserve"> q</w:t>
       </w:r>
       <w:r>
-        <w:t xml:space="preserve">ue para procurar um livro </w:t>
-      </w:r>
-      <w:proofErr w:type="spellStart"/>
-      <w:r>
-        <w:t>espé</w:t>
-      </w:r>
-      <w:r>
-        <w:t>cifico</w:t>
-      </w:r>
-      <w:proofErr w:type="spellEnd"/>
-      <w:r>
-        <w:t xml:space="preserve"> era preciso de muita paciência e assistência dos bibliotecários</w:t>
+        <w:t>ue para procurar um livro especí</w:t>
+      </w:r>
+      <w:r>
+        <w:t>fico era preciso de muita paciência e assistência dos bibliotecários</w:t>
       </w:r>
       <w:r>
         <w:t>.</w:t>
@@ -4783,125 +4775,40 @@
       <w:pPr>
         <w:jc w:val="both"/>
       </w:pPr>
-      <w:proofErr w:type="gramStart"/>
-      <w:r>
-        <w:t>ccd</w:t>
-      </w:r>
-      <w:proofErr w:type="gramEnd"/>
-      <w:r>
-        <w:t>2bb</w:t>
-      </w:r>
-      <w:r>
-        <w:t xml:space="preserve">- </w:t>
+      <w:bookmarkStart w:id="0" w:name="_GoBack"/>
+      <w:bookmarkEnd w:id="0"/>
+    </w:p>
+    <w:p>
+      <w:pPr>
+        <w:jc w:val="both"/>
+      </w:pPr>
+    </w:p>
+    <w:p>
+      <w:pPr>
+        <w:jc w:val="both"/>
+      </w:pPr>
+    </w:p>
+    <w:p>
+      <w:pPr>
+        <w:jc w:val="both"/>
+        <w:rPr>
+          <w:b/>
+        </w:rPr>
+      </w:pPr>
+      <w:r>
+        <w:rPr>
+          <w:b/>
+        </w:rPr>
+        <w:t xml:space="preserve">5.3 </w:t>
       </w:r>
       <w:proofErr w:type="spellStart"/>
       <w:r>
-        <w:t>Ash</w:t>
+        <w:rPr>
+          <w:b/>
+        </w:rPr>
+        <w:t>Mockup</w:t>
       </w:r>
       <w:proofErr w:type="spellEnd"/>
-      <w:r>
-        <w:t xml:space="preserve"> </w:t>
-      </w:r>
-      <w:proofErr w:type="spellStart"/>
-      <w:r>
-        <w:t>gray</w:t>
-      </w:r>
-      <w:proofErr w:type="spellEnd"/>
-    </w:p>
-    <w:p>
-      <w:pPr>
-        <w:jc w:val="both"/>
-      </w:pPr>
-      <w:proofErr w:type="gramStart"/>
-      <w:r>
-        <w:t>e</w:t>
-      </w:r>
-      <w:proofErr w:type="gramEnd"/>
-      <w:r>
-        <w:t>0e2ce</w:t>
-      </w:r>
-      <w:r>
-        <w:t xml:space="preserve">- </w:t>
-      </w:r>
-      <w:proofErr w:type="spellStart"/>
-      <w:r>
-        <w:t>Eggshell</w:t>
-      </w:r>
-      <w:proofErr w:type="spellEnd"/>
-    </w:p>
-    <w:p>
-      <w:pPr>
-        <w:jc w:val="both"/>
-      </w:pPr>
-      <w:proofErr w:type="gramStart"/>
-      <w:r>
-        <w:t>f</w:t>
-      </w:r>
-      <w:proofErr w:type="gramEnd"/>
-      <w:r>
-        <w:t>4f2e1</w:t>
-      </w:r>
-      <w:r>
-        <w:t xml:space="preserve">- </w:t>
-      </w:r>
-      <w:proofErr w:type="spellStart"/>
-      <w:r>
-        <w:t>Eggshell</w:t>
-      </w:r>
-      <w:proofErr w:type="spellEnd"/>
-    </w:p>
-    <w:p>
-      <w:pPr>
-        <w:jc w:val="both"/>
-      </w:pPr>
-      <w:proofErr w:type="gramStart"/>
-      <w:r>
-        <w:t>f</w:t>
-      </w:r>
-      <w:proofErr w:type="gramEnd"/>
-      <w:r>
-        <w:t>0e3d3</w:t>
-      </w:r>
-      <w:r>
-        <w:t xml:space="preserve">- </w:t>
-      </w:r>
-      <w:proofErr w:type="spellStart"/>
-      <w:r>
-        <w:t>Almond</w:t>
-      </w:r>
-      <w:proofErr w:type="spellEnd"/>
-    </w:p>
-    <w:p>
-      <w:pPr>
-        <w:jc w:val="both"/>
-      </w:pPr>
-      <w:proofErr w:type="gramStart"/>
-      <w:r>
-        <w:t>e</w:t>
-      </w:r>
-      <w:proofErr w:type="gramEnd"/>
-      <w:r>
-        <w:t>4d4cb</w:t>
-      </w:r>
-      <w:r>
-        <w:t xml:space="preserve">- </w:t>
-      </w:r>
-      <w:proofErr w:type="spellStart"/>
-      <w:r>
-        <w:t>Champ</w:t>
-      </w:r>
-      <w:r>
-        <w:t>age</w:t>
-      </w:r>
-      <w:proofErr w:type="spellEnd"/>
-      <w:r>
-        <w:t xml:space="preserve"> </w:t>
-      </w:r>
-      <w:proofErr w:type="spellStart"/>
-      <w:r>
-        <w:t>pink</w:t>
-      </w:r>
-      <w:proofErr w:type="spellEnd"/>
     </w:p>
     <w:p>
       <w:pPr>
@@ -4911,114 +4818,73 @@
         <w:rPr>
           <w:noProof/>
         </w:rPr>
-        <w:drawing>
-          <wp:inline distT="0" distB="0" distL="0" distR="0" wp14:anchorId="781E2481" wp14:editId="5EC7EF8A">
-            <wp:extent cx="5510738" cy="1220470"/>
-            <wp:effectExtent l="0" t="0" r="0" b="0"/>
-            <wp:docPr id="1" name="Imagem 1"/>
-            <wp:cNvGraphicFramePr>
-              <a:graphicFrameLocks xmlns:a="http://schemas.openxmlformats.org/drawingml/2006/main" noChangeAspect="1"/>
-            </wp:cNvGraphicFramePr>
-            <a:graphic xmlns:a="http://schemas.openxmlformats.org/drawingml/2006/main">
-              <a:graphicData uri="http://schemas.openxmlformats.org/drawingml/2006/picture">
-                <pic:pic xmlns:pic="http://schemas.openxmlformats.org/drawingml/2006/picture">
-                  <pic:nvPicPr>
-                    <pic:cNvPr id="1" name=""/>
-                    <pic:cNvPicPr/>
-                  </pic:nvPicPr>
-                  <pic:blipFill rotWithShape="1">
-                    <a:blip r:embed="rId10"/>
-                    <a:srcRect l="31750" t="75656" r="32532" b="14936"/>
-                    <a:stretch/>
-                  </pic:blipFill>
-                  <pic:spPr bwMode="auto">
-                    <a:xfrm>
-                      <a:off x="0" y="0"/>
-                      <a:ext cx="5576219" cy="1234972"/>
-                    </a:xfrm>
-                    <a:prstGeom prst="rect">
-                      <a:avLst/>
-                    </a:prstGeom>
-                    <a:ln>
-                      <a:noFill/>
-                    </a:ln>
-                    <a:extLst>
-                      <a:ext uri="{53640926-AAD7-44D8-BBD7-CCE9431645EC}">
-                        <a14:shadowObscured xmlns:a14="http://schemas.microsoft.com/office/drawing/2010/main"/>
-                      </a:ext>
-                    </a:extLst>
-                  </pic:spPr>
-                </pic:pic>
-              </a:graphicData>
-            </a:graphic>
-          </wp:inline>
-        </w:drawing>
-      </w:r>
-    </w:p>
-    <w:p>
-      <w:pPr>
-        <w:jc w:val="both"/>
-      </w:pPr>
-    </w:p>
-    <w:p>
-      <w:pPr>
-        <w:jc w:val="both"/>
-      </w:pPr>
-    </w:p>
-    <w:p>
-      <w:pPr>
-        <w:jc w:val="both"/>
-        <w:rPr>
-          <w:b/>
-        </w:rPr>
-      </w:pPr>
-      <w:r>
-        <w:rPr>
-          <w:b/>
-        </w:rPr>
-        <w:t xml:space="preserve">5.3 </w:t>
-      </w:r>
-      <w:proofErr w:type="spellStart"/>
-      <w:r>
-        <w:rPr>
-          <w:b/>
-        </w:rPr>
-        <w:t>Mockup</w:t>
-      </w:r>
-      <w:proofErr w:type="spellEnd"/>
-    </w:p>
-    <w:p>
-      <w:pPr>
-        <w:jc w:val="both"/>
-      </w:pPr>
-      <w:r>
-        <w:t xml:space="preserve">Texto antes da imagem, relatando a qual entidade aquela interface pertence </w:t>
-      </w:r>
-    </w:p>
-    <w:p>
-      <w:pPr>
-        <w:jc w:val="both"/>
-      </w:pPr>
-    </w:p>
-    <w:p>
-      <w:pPr>
-        <w:jc w:val="both"/>
-      </w:pPr>
-    </w:p>
-    <w:p>
-      <w:pPr>
-        <w:jc w:val="both"/>
-      </w:pPr>
-    </w:p>
-    <w:p>
-      <w:pPr>
-        <w:jc w:val="both"/>
-      </w:pPr>
-    </w:p>
-    <w:p>
-      <w:pPr>
-        <w:jc w:val="both"/>
-      </w:pPr>
+        <mc:AlternateContent>
+          <mc:Choice Requires="wps">
+            <w:drawing>
+              <wp:inline distT="0" distB="0" distL="0" distR="0">
+                <wp:extent cx="302260" cy="302260"/>
+                <wp:effectExtent l="0" t="0" r="0" b="0"/>
+                <wp:docPr id="6" name="Retângulo 6" descr="blob:https://web.whatsapp.com/50c931c5-2658-41eb-bc3e-d99250e3494c"/>
+                <wp:cNvGraphicFramePr>
+                  <a:graphicFrameLocks xmlns:a="http://schemas.openxmlformats.org/drawingml/2006/main" noChangeAspect="1"/>
+                </wp:cNvGraphicFramePr>
+                <a:graphic xmlns:a="http://schemas.openxmlformats.org/drawingml/2006/main">
+                  <a:graphicData uri="http://schemas.microsoft.com/office/word/2010/wordprocessingShape">
+                    <wps:wsp>
+                      <wps:cNvSpPr>
+                        <a:spLocks noChangeAspect="1" noChangeArrowheads="1"/>
+                      </wps:cNvSpPr>
+                      <wps:spPr bwMode="auto">
+                        <a:xfrm>
+                          <a:off x="0" y="0"/>
+                          <a:ext cx="302260" cy="302260"/>
+                        </a:xfrm>
+                        <a:prstGeom prst="rect">
+                          <a:avLst/>
+                        </a:prstGeom>
+                        <a:noFill/>
+                        <a:ln>
+                          <a:noFill/>
+                        </a:ln>
+                        <a:extLst>
+                          <a:ext uri="{909E8E84-426E-40DD-AFC4-6F175D3DCCD1}">
+                            <a14:hiddenFill xmlns:a14="http://schemas.microsoft.com/office/drawing/2010/main">
+                              <a:solidFill>
+                                <a:srgbClr val="FFFFFF"/>
+                              </a:solidFill>
+                            </a14:hiddenFill>
+                          </a:ext>
+                          <a:ext uri="{91240B29-F687-4F45-9708-019B960494DF}">
+                            <a14:hiddenLine xmlns:a14="http://schemas.microsoft.com/office/drawing/2010/main" w="9525">
+                              <a:solidFill>
+                                <a:srgbClr val="000000"/>
+                              </a:solidFill>
+                              <a:miter lim="800000"/>
+                              <a:headEnd/>
+                              <a:tailEnd/>
+                            </a14:hiddenLine>
+                          </a:ext>
+                        </a:extLst>
+                      </wps:spPr>
+                      <wps:bodyPr rot="0" vert="horz" wrap="square" lIns="91440" tIns="45720" rIns="91440" bIns="45720" anchor="t" anchorCtr="0" upright="1">
+                        <a:noAutofit/>
+                      </wps:bodyPr>
+                    </wps:wsp>
+                  </a:graphicData>
+                </a:graphic>
+              </wp:inline>
+            </w:drawing>
+          </mc:Choice>
+          <mc:Fallback>
+            <w:pict>
+              <v:rect w14:anchorId="41DF37BF" id="Retângulo 6" o:spid="_x0000_s1026" alt="blob:https://web.whatsapp.com/50c931c5-2658-41eb-bc3e-d99250e3494c" style="width:23.8pt;height:23.8pt;visibility:visible;mso-wrap-style:square;mso-left-percent:-10001;mso-top-percent:-10001;mso-position-horizontal:absolute;mso-position-horizontal-relative:char;mso-position-vertical:absolute;mso-position-vertical-relative:line;mso-left-percent:-10001;mso-top-percent:-10001;v-text-anchor:top" o:gfxdata="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" filled="f" stroked="f">
+                <o:lock v:ext="edit" aspectratio="t"/>
+                <w10:anchorlock/>
+              </v:rect>
+            </w:pict>
+          </mc:Fallback>
+        </mc:AlternateContent>
+      </w:r>
     </w:p>
     <w:p>
       <w:pPr>
@@ -5127,7 +4993,7 @@
       <w:pPr>
         <w:jc w:val="both"/>
       </w:pPr>
-      <w:hyperlink r:id="rId11" w:history="1">
+      <w:hyperlink r:id="rId10" w:history="1">
         <w:r>
           <w:rPr>
             <w:rStyle w:val="Hyperlink"/>
@@ -5137,7 +5003,7 @@
       </w:hyperlink>
     </w:p>
     <w:p>
-      <w:hyperlink r:id="rId12" w:anchor="Qual-a-finalidade-do-uso-de-interfaces" w:history="1">
+      <w:hyperlink r:id="rId11" w:anchor="Qual-a-finalidade-do-uso-de-interfaces" w:history="1">
         <w:r>
           <w:rPr>
             <w:rStyle w:val="Hyperlink"/>
@@ -5150,7 +5016,7 @@
       <w:pPr>
         <w:jc w:val="both"/>
       </w:pPr>
-      <w:hyperlink r:id="rId13" w:history="1">
+      <w:hyperlink r:id="rId12" w:anchor="h-5-verificacao-e-aprovacao" w:history="1">
         <w:r>
           <w:rPr>
             <w:rStyle w:val="Hyperlink"/>
@@ -5161,8 +5027,6 @@
       <w:r>
         <w:t xml:space="preserve"> </w:t>
       </w:r>
-      <w:bookmarkStart w:id="0" w:name="_GoBack"/>
-      <w:bookmarkEnd w:id="0"/>
     </w:p>
     <w:p>
       <w:pPr>
@@ -5297,7 +5161,7 @@
       </w:pPr>
     </w:p>
     <w:sectPr>
-      <w:headerReference w:type="default" r:id="rId14"/>
+      <w:headerReference w:type="default" r:id="rId13"/>
       <w:pgSz w:w="11906" w:h="16838"/>
       <w:pgMar w:top="1701" w:right="1134" w:bottom="1134" w:left="1701" w:header="709" w:footer="709" w:gutter="0"/>
       <w:pgNumType w:start="1"/>
@@ -10336,7 +10200,7 @@
 </file>
 
 <file path=customXml/itemProps1.xml><?xml version="1.0" encoding="utf-8"?>
-<ds:datastoreItem xmlns:ds="http://schemas.openxmlformats.org/officeDocument/2006/customXml" ds:itemID="{15CDC7D7-F9E1-498B-8839-B024336A6A26}">
+<ds:datastoreItem xmlns:ds="http://schemas.openxmlformats.org/officeDocument/2006/customXml" ds:itemID="{333279CE-FBBA-419A-99F9-2943AFCF88BC}">
   <ds:schemaRefs>
     <ds:schemaRef ds:uri="http://schemas.openxmlformats.org/officeDocument/2006/bibliography"/>
   </ds:schemaRefs>

</xml_diff>